<commit_message>
Az első feladat leadása
</commit_message>
<xml_diff>
--- a/Docs/Projekt költség nyilvántartó program.docx
+++ b/Docs/Projekt költség nyilvántartó program.docx
@@ -22,292 +22,398 @@
     </w:p>
     <w:p/>
     <w:p>
-      <w:r>
-        <w:t>Funkcionális követelmények:</w:t>
-      </w:r>
-    </w:p>
-    <w:p>
       <w:pPr>
         <w:rPr>
-          <w:u w:val="single"/>
+          <w:b/>
+          <w:bCs/>
         </w:rPr>
       </w:pPr>
       <w:r>
         <w:rPr>
-          <w:u w:val="single"/>
+          <w:b/>
+          <w:bCs/>
         </w:rPr>
-        <w:t>Fülöpné Kiss Anikó:</w:t>
+        <w:t>Funkcionális követelmények:</w:t>
+      </w:r>
+    </w:p>
+    <w:p>
+      <w:r>
+        <w:t>- Projekt szinten költség összegzés</w:t>
+      </w:r>
+    </w:p>
+    <w:p>
+      <w:r>
+        <w:t xml:space="preserve">- </w:t>
+      </w:r>
+      <w:proofErr w:type="spellStart"/>
+      <w:r>
+        <w:t>Beszállítónkénti</w:t>
+      </w:r>
+      <w:proofErr w:type="spellEnd"/>
+      <w:r>
+        <w:t xml:space="preserve"> összesítő</w:t>
       </w:r>
     </w:p>
     <w:p>
       <w:pPr>
         <w:rPr>
-          <w:u w:val="single"/>
+          <w:b/>
+          <w:bCs/>
         </w:rPr>
       </w:pPr>
       <w:r>
         <w:rPr>
-          <w:u w:val="single"/>
+          <w:b/>
+          <w:bCs/>
         </w:rPr>
-        <w:t>-</w:t>
+        <w:t>Elfogadási kritériumok:</w:t>
+      </w:r>
+    </w:p>
+    <w:p>
+      <w:r>
+        <w:t>-A projekt azonosítója csak szám lehet!</w:t>
+      </w:r>
+    </w:p>
+    <w:p>
+      <w:r>
+        <w:t>-A költségtétel felvitele esetén az összeg kitöltése kötelező legyen!</w:t>
+      </w:r>
+    </w:p>
+    <w:p>
+      <w:proofErr w:type="spellStart"/>
+      <w:r>
+        <w:t>User</w:t>
+      </w:r>
+      <w:proofErr w:type="spellEnd"/>
+      <w:r>
+        <w:t xml:space="preserve"> Story</w:t>
+      </w:r>
+    </w:p>
+    <w:p>
+      <w:r>
+        <w:t>Projektmenedzserként szeretnék minden projekthez költségvetési limitet beállítani, hogy figyelmeztetést kapjak, amikor közel kerülünk a túlköltekezéshez, és hatékonyan tudjam ellenőrizni a költségeket.</w:t>
       </w:r>
     </w:p>
     <w:p>
       <w:pPr>
         <w:rPr>
-          <w:u w:val="single"/>
+          <w:b/>
+          <w:bCs/>
         </w:rPr>
       </w:pPr>
+      <w:proofErr w:type="spellStart"/>
       <w:r>
         <w:rPr>
-          <w:u w:val="single"/>
+          <w:b/>
+          <w:bCs/>
         </w:rPr>
-        <w:t>-</w:t>
+        <w:t>Given-When-Then</w:t>
+      </w:r>
+      <w:proofErr w:type="spellEnd"/>
+    </w:p>
+    <w:p>
+      <w:proofErr w:type="gramStart"/>
+      <w:r>
+        <w:t xml:space="preserve">Forgatókönyv: </w:t>
+      </w:r>
+      <w:r>
+        <w:t xml:space="preserve"> </w:t>
+      </w:r>
+      <w:r>
+        <w:t>Az</w:t>
+      </w:r>
+      <w:proofErr w:type="gramEnd"/>
+      <w:r>
+        <w:t xml:space="preserve"> azonosító mező nem szerkeszthető szerkesztés közben</w:t>
+      </w:r>
+    </w:p>
+    <w:p>
+      <w:proofErr w:type="spellStart"/>
+      <w:r>
+        <w:t>Given</w:t>
+      </w:r>
+      <w:proofErr w:type="spellEnd"/>
+      <w:r>
+        <w:t xml:space="preserve"> (Adott) hogy a "10021" azonosítójú projekt oldala meg van nyitva szerkesztési módban</w:t>
+      </w:r>
+    </w:p>
+    <w:p>
+      <w:proofErr w:type="spellStart"/>
+      <w:r>
+        <w:t>Then</w:t>
+      </w:r>
+      <w:proofErr w:type="spellEnd"/>
+      <w:r>
+        <w:t xml:space="preserve"> (Akkor) a "Projektazonosító" mező csak olvasható/nem szerkeszthető szövegként jelenik meg</w:t>
+      </w:r>
+    </w:p>
+    <w:p>
+      <w:r>
+        <w:t>And (És) a felhasználó nem tud szöveget beírni abba a mezőbe.</w:t>
       </w:r>
     </w:p>
     <w:p>
       <w:pPr>
         <w:rPr>
-          <w:u w:val="single"/>
+          <w:b/>
+          <w:bCs/>
         </w:rPr>
       </w:pPr>
       <w:r>
         <w:rPr>
-          <w:u w:val="single"/>
+          <w:b/>
+          <w:bCs/>
         </w:rPr>
-        <w:t>Csatlós János</w:t>
-      </w:r>
-    </w:p>
+        <w:t>Nem funkcionális követelmények:</w:t>
+      </w:r>
+    </w:p>
+    <w:p>
+      <w:r>
+        <w:t>Használhatóság (</w:t>
+      </w:r>
+      <w:proofErr w:type="spellStart"/>
+      <w:r>
+        <w:t>Usability</w:t>
+      </w:r>
+      <w:proofErr w:type="spellEnd"/>
+      <w:r>
+        <w:t>)</w:t>
+      </w:r>
+      <w:r>
+        <w:t>:</w:t>
+      </w:r>
+    </w:p>
+    <w:p>
+      <w:r>
+        <w:t>Egy új felhasználónak 10-15 perc alatt el kell tudnia sajátítani az alapvető funkciókat.</w:t>
+      </w:r>
+    </w:p>
+    <w:p>
+      <w:r>
+        <w:t>Teljesítmény (</w:t>
+      </w:r>
+      <w:r>
+        <w:t>Performance</w:t>
+      </w:r>
+      <w:r>
+        <w:t>)</w:t>
+      </w:r>
+      <w:r>
+        <w:t>:</w:t>
+      </w:r>
+    </w:p>
+    <w:p>
+      <w:r>
+        <w:t xml:space="preserve">A </w:t>
+      </w:r>
+      <w:r>
+        <w:t>merevlemezre történő adatmentés 10 másodpercen belül történjen meg.</w:t>
+      </w:r>
+    </w:p>
+    <w:p/>
     <w:p>
       <w:pPr>
         <w:rPr>
-          <w:u w:val="single"/>
+          <w:b/>
+          <w:bCs/>
         </w:rPr>
       </w:pPr>
       <w:r>
         <w:rPr>
-          <w:u w:val="single"/>
+          <w:b/>
+          <w:bCs/>
         </w:rPr>
-        <w:t>-</w:t>
-      </w:r>
-    </w:p>
+        <w:t>Használt terminológia és fogalomtár</w:t>
+      </w:r>
+      <w:r>
+        <w:rPr>
+          <w:b/>
+          <w:bCs/>
+        </w:rPr>
+        <w:t>:</w:t>
+      </w:r>
+    </w:p>
+    <w:p>
+      <w:r>
+        <w:t>Költségvetés (</w:t>
+      </w:r>
+      <w:proofErr w:type="spellStart"/>
+      <w:r>
+        <w:t>Budget</w:t>
+      </w:r>
+      <w:proofErr w:type="spellEnd"/>
+      <w:r>
+        <w:t>)</w:t>
+      </w:r>
+      <w:r>
+        <w:t>:</w:t>
+      </w:r>
+      <w:r>
+        <w:rPr>
+          <w:rFonts w:ascii="Segoe UI" w:hAnsi="Segoe UI" w:cs="Segoe UI"/>
+          <w:color w:val="0F1115"/>
+          <w:sz w:val="23"/>
+          <w:szCs w:val="23"/>
+          <w:shd w:val="clear" w:color="auto" w:fill="FFFFFF"/>
+        </w:rPr>
+        <w:t xml:space="preserve"> </w:t>
+      </w:r>
+      <w:r>
+        <w:t>A projekt teljes életciklusára előirányzott, jóváhagyott pénzügyi keret.</w:t>
+      </w:r>
+    </w:p>
+    <w:p>
+      <w:r>
+        <w:t>Anyagköltség: A tényleges projektre felhasznált anyagok nettó beszerzési ára</w:t>
+      </w:r>
+    </w:p>
+    <w:p/>
     <w:p>
       <w:pPr>
         <w:rPr>
-          <w:u w:val="single"/>
+          <w:b/>
+          <w:bCs/>
         </w:rPr>
       </w:pPr>
       <w:r>
         <w:rPr>
-          <w:u w:val="single"/>
+          <w:b/>
+          <w:bCs/>
         </w:rPr>
-        <w:t>-</w:t>
-      </w:r>
-    </w:p>
-    <w:p>
-      <w:pPr>
-        <w:rPr>
-          <w:u w:val="single"/>
-        </w:rPr>
-      </w:pPr>
-      <w:r>
-        <w:rPr>
-          <w:u w:val="single"/>
-        </w:rPr>
-        <w:t>Ujfaludi Csaba</w:t>
-      </w:r>
-    </w:p>
-    <w:p>
-      <w:pPr>
-        <w:rPr>
-          <w:u w:val="single"/>
-        </w:rPr>
-      </w:pPr>
-      <w:r>
-        <w:rPr>
-          <w:u w:val="single"/>
-        </w:rPr>
-        <w:t>- Projekt szinten költség összegzés</w:t>
-      </w:r>
-    </w:p>
-    <w:p>
-      <w:pPr>
-        <w:rPr>
-          <w:u w:val="single"/>
-        </w:rPr>
-      </w:pPr>
-      <w:r>
-        <w:rPr>
-          <w:u w:val="single"/>
-        </w:rPr>
-        <w:t xml:space="preserve">- </w:t>
+        <w:lastRenderedPageBreak/>
+        <w:t>Alapvető feladat leírása:</w:t>
+      </w:r>
+    </w:p>
+    <w:p>
+      <w:r>
+        <w:t>Követelmény</w:t>
+      </w:r>
+      <w:r>
+        <w:t>: Egy olyan programot készíteni, ami egy cégnél egy projekthez egy olyan költség összesítő alkalmazás</w:t>
+      </w:r>
+      <w:r>
+        <w:t>,</w:t>
+      </w:r>
+      <w:r>
+        <w:t xml:space="preserve"> ami napi szinten követi a projektekre elköltött pénzt és napi szinten látszik</w:t>
+      </w:r>
+      <w:r>
+        <w:t>,</w:t>
+      </w:r>
+      <w:r>
+        <w:t xml:space="preserve"> hogy a cég</w:t>
+      </w:r>
+      <w:r>
+        <w:t>,</w:t>
+      </w:r>
+      <w:r>
+        <w:t xml:space="preserve"> hogy áll a </w:t>
+      </w:r>
+      <w:r>
+        <w:t>kiadásokkal.</w:t>
+      </w:r>
+    </w:p>
+    <w:p>
+      <w:r>
+        <w:t>Esetleg később ez nyereség kimutatásokhoz felhasználható lehetne.</w:t>
+      </w:r>
+    </w:p>
+    <w:p>
+      <w:r>
+        <w:t>Egyszerű példa:</w:t>
+      </w:r>
+    </w:p>
+    <w:p>
+      <w:r>
+        <w:t xml:space="preserve">Egy riasztórendszer kiépítése: </w:t>
+      </w:r>
+    </w:p>
+    <w:p>
+      <w:r>
+        <w:t xml:space="preserve">Itt anyagköltség a riasztó és hozzá tartozó elemek </w:t>
       </w:r>
       <w:proofErr w:type="spellStart"/>
       <w:r>
-        <w:rPr>
-          <w:u w:val="single"/>
-        </w:rPr>
-        <w:t>Beszállítónkénti</w:t>
+        <w:t>infrák</w:t>
       </w:r>
       <w:proofErr w:type="spellEnd"/>
       <w:r>
-        <w:rPr>
-          <w:u w:val="single"/>
-        </w:rPr>
-        <w:t xml:space="preserve"> összesítő</w:t>
-      </w:r>
-    </w:p>
-    <w:p>
-      <w:pPr>
-        <w:rPr>
-          <w:u w:val="single"/>
-        </w:rPr>
-      </w:pPr>
-    </w:p>
-    <w:p>
-      <w:pPr>
-        <w:rPr>
-          <w:u w:val="single"/>
-        </w:rPr>
-      </w:pPr>
-      <w:r>
-        <w:rPr>
-          <w:u w:val="single"/>
-        </w:rPr>
-        <w:t>Alapvető feladat leírása:</w:t>
-      </w:r>
-    </w:p>
-    <w:p>
-      <w:r>
-        <w:t>Követelmény</w:t>
-      </w:r>
-      <w:r>
-        <w:t>: Egy olyan programot készíteni, ami egy cégnél egy projekthez egy olyan költség összesítő alkalmazás</w:t>
-      </w:r>
-      <w:r>
-        <w:t>,</w:t>
-      </w:r>
-      <w:r>
-        <w:t xml:space="preserve"> ami napi szinten követi a projektekre elköltött pénzt és napi szinten látszik</w:t>
-      </w:r>
-      <w:r>
-        <w:t>,</w:t>
-      </w:r>
-      <w:r>
-        <w:t xml:space="preserve"> hogy a cég</w:t>
-      </w:r>
-      <w:r>
-        <w:t>,</w:t>
-      </w:r>
-      <w:r>
-        <w:t xml:space="preserve"> hogy áll a </w:t>
-      </w:r>
-      <w:r>
-        <w:t>kiadásokkal.</w:t>
-      </w:r>
-    </w:p>
-    <w:p>
-      <w:r>
-        <w:t>Esetleg később ez nyereség kimutatásokhoz felhasználható lehetne.</w:t>
-      </w:r>
-    </w:p>
-    <w:p>
-      <w:r>
-        <w:t>Egyszerű példa:</w:t>
-      </w:r>
-    </w:p>
-    <w:p>
-      <w:r>
-        <w:t xml:space="preserve">Egy riasztórendszer kiépítése: </w:t>
-      </w:r>
-    </w:p>
-    <w:p>
-      <w:r>
-        <w:t xml:space="preserve">Itt anyagköltség a riasztó és hozzá tartozó elemek </w:t>
+        <w:t xml:space="preserve">, kábelek, központ, sziréna, kommunikátor. Ezeket be kell szerezni. Ezek a tételek bekerülnek az </w:t>
+      </w:r>
+      <w:proofErr w:type="gramStart"/>
+      <w:r>
+        <w:t>adatbázisba</w:t>
+      </w:r>
+      <w:proofErr w:type="gramEnd"/>
+      <w:r>
+        <w:t xml:space="preserve"> ha egy helyről lesznek beszerezve akkor egy sorba megjelenhetnek, ha több helyről akkor beszerzési helyenként egy </w:t>
       </w:r>
       <w:proofErr w:type="spellStart"/>
       <w:r>
-        <w:t>infrák</w:t>
+        <w:t>egy</w:t>
       </w:r>
       <w:proofErr w:type="spellEnd"/>
       <w:r>
-        <w:t xml:space="preserve">, kábelek, központ, sziréna, kommunikátor. Ezeket be kell szerezni. Ezek a tételek bekerülnek az </w:t>
+        <w:t xml:space="preserve"> rekordba. Lesz kiszállási </w:t>
       </w:r>
       <w:proofErr w:type="gramStart"/>
       <w:r>
-        <w:t>adatbázisba</w:t>
+        <w:t>költség</w:t>
       </w:r>
       <w:proofErr w:type="gramEnd"/>
       <w:r>
-        <w:t xml:space="preserve"> ha egy helyről lesznek beszerezve akkor egy sorba megjelenhetnek, ha több helyről akkor beszerzési helyenként egy </w:t>
+        <w:t xml:space="preserve"> ami </w:t>
       </w:r>
       <w:proofErr w:type="spellStart"/>
       <w:r>
-        <w:t>egy</w:t>
+        <w:t>pl</w:t>
       </w:r>
       <w:proofErr w:type="spellEnd"/>
       <w:r>
-        <w:t xml:space="preserve"> rekordba. Lesz kiszállási </w:t>
+        <w:t xml:space="preserve"> tartalmazhat üzemanyagot, lehet még szerszám költsége </w:t>
       </w:r>
       <w:proofErr w:type="gramStart"/>
       <w:r>
-        <w:t>költség</w:t>
+        <w:t>is</w:t>
       </w:r>
       <w:proofErr w:type="gramEnd"/>
       <w:r>
-        <w:t xml:space="preserve"> ami </w:t>
-      </w:r>
-      <w:proofErr w:type="spellStart"/>
-      <w:r>
-        <w:t>pl</w:t>
-      </w:r>
-      <w:proofErr w:type="spellEnd"/>
-      <w:r>
-        <w:t xml:space="preserve"> tartalmazhat üzemanyagot, lehet még szerszám költsége </w:t>
+        <w:t xml:space="preserve"> amit éppen meg kell venni.</w:t>
+      </w:r>
+    </w:p>
+    <w:p>
+      <w:r>
+        <w:t>Az ilyen tényleges költségek fogják alkotni a rekordokat és ennek az összesítője pedig az összes projekt költséget.</w:t>
+      </w:r>
+    </w:p>
+    <w:p>
+      <w:r>
+        <w:t>Megvalósítási elképzelés.</w:t>
+      </w:r>
+    </w:p>
+    <w:p>
+      <w:r>
+        <w:t xml:space="preserve">Lesz egy sorszám, ami a rekordokat megkülönbözteti ez lenne az első mező. </w:t>
       </w:r>
       <w:proofErr w:type="gramStart"/>
       <w:r>
-        <w:t>is</w:t>
+        <w:t>1-el</w:t>
       </w:r>
       <w:proofErr w:type="gramEnd"/>
       <w:r>
-        <w:t xml:space="preserve"> amit éppen meg kell venni.</w:t>
-      </w:r>
-    </w:p>
-    <w:p>
-      <w:r>
-        <w:t>Az ilyen tényleges költségek fogják alkotni a rekordokat és ennek az összesítője pedig az összes projekt költséget.</w:t>
-      </w:r>
-    </w:p>
-    <w:p>
-      <w:r>
-        <w:t>Megvalósítási elképzelés.</w:t>
-      </w:r>
-    </w:p>
-    <w:p>
-      <w:r>
-        <w:t xml:space="preserve">Lesz egy sorszám, ami a rekordokat megkülönbözteti ez lenne az első mező. </w:t>
+        <w:t xml:space="preserve"> induló egész szám. Lesz egy projekt </w:t>
       </w:r>
       <w:proofErr w:type="gramStart"/>
       <w:r>
-        <w:t>1-el</w:t>
+        <w:t>szám</w:t>
       </w:r>
       <w:proofErr w:type="gramEnd"/>
       <w:r>
-        <w:t xml:space="preserve"> induló egész szám. Lesz egy projekt </w:t>
-      </w:r>
-      <w:proofErr w:type="gramStart"/>
-      <w:r>
-        <w:t>szám</w:t>
-      </w:r>
-      <w:proofErr w:type="gramEnd"/>
-      <w:r>
         <w:t xml:space="preserve"> ami a projektet azonosítja. Nyilván azonos projektekben ez a szám ugyanaz lesz.</w:t>
       </w:r>
     </w:p>
     <w:p>
       <w:r>
-        <w:lastRenderedPageBreak/>
         <w:t xml:space="preserve">Lesz egy projekt megnevezés. Ami a projekt nevére utal. Következő mező az elköltött összeg. Illetve egy beszállítói </w:t>
       </w:r>
       <w:proofErr w:type="gramStart"/>
@@ -959,7 +1065,6 @@
   <w:style w:type="character" w:default="1" w:styleId="Bekezdsalapbettpusa">
     <w:name w:val="Default Paragraph Font"/>
     <w:uiPriority w:val="1"/>
-    <w:semiHidden/>
     <w:unhideWhenUsed/>
   </w:style>
   <w:style w:type="table" w:default="1" w:styleId="Normltblzat">

</xml_diff>